<commit_message>
webapi - creation controlleurs,repository,filtre
</commit_message>
<xml_diff>
--- a/src/web4.Api/Question1.docx
+++ b/src/web4.Api/Question1.docx
@@ -1499,6 +1499,21 @@
                 <w:rFonts w:ascii="Calibri" w:hAnsi="Calibri" w:cs="Calibri"/>
                 <w:lang w:val="en-CA"/>
               </w:rPr>
+              <w:t>202 (Accepted)</w:t>
+            </w:r>
+          </w:p>
+          <w:p>
+            <w:pPr>
+              <w:rPr>
+                <w:rFonts w:ascii="Calibri" w:hAnsi="Calibri" w:cs="Calibri"/>
+                <w:lang w:val="en-CA"/>
+              </w:rPr>
+            </w:pPr>
+            <w:r>
+              <w:rPr>
+                <w:rFonts w:ascii="Calibri" w:hAnsi="Calibri" w:cs="Calibri"/>
+                <w:lang w:val="en-CA"/>
+              </w:rPr>
               <w:t>204 (</w:t>
             </w:r>
             <w:proofErr w:type="spellStart"/>
@@ -3581,7 +3596,6 @@
               </w:rPr>
               <w:t>(</w:t>
             </w:r>
-            <w:proofErr w:type="gramStart"/>
             <w:r>
               <w:rPr>
                 <w:rFonts w:ascii="Calibri" w:hAnsi="Calibri" w:cs="Calibri"/>
@@ -3590,7 +3604,6 @@
               </w:rPr>
               <w:t>usagers</w:t>
             </w:r>
-            <w:proofErr w:type="gramEnd"/>
             <w:r>
               <w:rPr>
                 <w:rFonts w:ascii="Calibri" w:hAnsi="Calibri" w:cs="Calibri"/>
@@ -4572,7 +4585,6 @@
               </w:rPr>
               <w:t>(</w:t>
             </w:r>
-            <w:proofErr w:type="gramStart"/>
             <w:r>
               <w:rPr>
                 <w:rFonts w:ascii="Calibri" w:hAnsi="Calibri" w:cs="Calibri"/>
@@ -4581,7 +4593,6 @@
               </w:rPr>
               <w:t>catégories</w:t>
             </w:r>
-            <w:proofErr w:type="gramEnd"/>
             <w:r>
               <w:rPr>
                 <w:rFonts w:ascii="Calibri" w:hAnsi="Calibri" w:cs="Calibri"/>
@@ -4778,25 +4789,13 @@
               <w:rPr>
                 <w:rFonts w:ascii="Calibri" w:hAnsi="Calibri" w:cs="Calibri"/>
               </w:rPr>
-              <w:t>n</w:t>
-            </w:r>
-            <w:r>
-              <w:rPr>
-                <w:rFonts w:ascii="Calibri" w:hAnsi="Calibri" w:cs="Calibri"/>
-              </w:rPr>
-              <w:t>e catégorie</w:t>
-            </w:r>
-            <w:r>
-              <w:rPr>
-                <w:rFonts w:ascii="Calibri" w:hAnsi="Calibri" w:cs="Calibri"/>
-              </w:rPr>
-              <w:t xml:space="preserve"> </w:t>
-            </w:r>
-            <w:r>
-              <w:rPr>
-                <w:rFonts w:ascii="Calibri" w:hAnsi="Calibri" w:cs="Calibri"/>
-              </w:rPr>
-              <w:t>dont l’identifiant (id :</w:t>
+              <w:t>ne catégorie</w:t>
+            </w:r>
+            <w:r>
+              <w:rPr>
+                <w:rFonts w:ascii="Calibri" w:hAnsi="Calibri" w:cs="Calibri"/>
+              </w:rPr>
+              <w:t xml:space="preserve"> dont l’identifiant (id :</w:t>
             </w:r>
             <w:proofErr w:type="spellStart"/>
             <w:r>
@@ -4829,25 +4828,13 @@
               <w:rPr>
                 <w:rFonts w:ascii="Calibri" w:hAnsi="Calibri" w:cs="Calibri"/>
               </w:rPr>
-              <w:t xml:space="preserve"> </w:t>
-            </w:r>
-            <w:r>
-              <w:rPr>
-                <w:rFonts w:ascii="Calibri" w:hAnsi="Calibri" w:cs="Calibri"/>
-              </w:rPr>
-              <w:t>la catégorie</w:t>
-            </w:r>
-            <w:r>
-              <w:rPr>
-                <w:rFonts w:ascii="Calibri" w:hAnsi="Calibri" w:cs="Calibri"/>
-              </w:rPr>
-              <w:t xml:space="preserve"> </w:t>
-            </w:r>
-            <w:r>
-              <w:rPr>
-                <w:rFonts w:ascii="Calibri" w:hAnsi="Calibri" w:cs="Calibri"/>
-              </w:rPr>
-              <w:t>n’existe pas.</w:t>
+              <w:t xml:space="preserve"> la catégorie</w:t>
+            </w:r>
+            <w:r>
+              <w:rPr>
+                <w:rFonts w:ascii="Calibri" w:hAnsi="Calibri" w:cs="Calibri"/>
+              </w:rPr>
+              <w:t xml:space="preserve"> n’existe pas.</w:t>
             </w:r>
           </w:p>
         </w:tc>
@@ -5041,13 +5028,7 @@
               <w:rPr>
                 <w:rFonts w:ascii="Calibri" w:hAnsi="Calibri" w:cs="Calibri"/>
               </w:rPr>
-              <w:t>un</w:t>
-            </w:r>
-            <w:r>
-              <w:rPr>
-                <w:rFonts w:ascii="Calibri" w:hAnsi="Calibri" w:cs="Calibri"/>
-              </w:rPr>
-              <w:t xml:space="preserve">e catégorie </w:t>
+              <w:t xml:space="preserve">une catégorie </w:t>
             </w:r>
             <w:r>
               <w:rPr>
@@ -5234,19 +5215,7 @@
               <w:rPr>
                 <w:rFonts w:ascii="Calibri" w:hAnsi="Calibri" w:cs="Calibri"/>
               </w:rPr>
-              <w:t>un</w:t>
-            </w:r>
-            <w:r>
-              <w:rPr>
-                <w:rFonts w:ascii="Calibri" w:hAnsi="Calibri" w:cs="Calibri"/>
-              </w:rPr>
-              <w:t xml:space="preserve">e </w:t>
-            </w:r>
-            <w:r>
-              <w:rPr>
-                <w:rFonts w:ascii="Calibri" w:hAnsi="Calibri" w:cs="Calibri"/>
-              </w:rPr>
-              <w:t xml:space="preserve">catégorie </w:t>
+              <w:t xml:space="preserve">une catégorie </w:t>
             </w:r>
             <w:r>
               <w:rPr>
@@ -5291,13 +5260,7 @@
               <w:rPr>
                 <w:rFonts w:ascii="Calibri" w:hAnsi="Calibri" w:cs="Calibri"/>
               </w:rPr>
-              <w:t xml:space="preserve">la </w:t>
-            </w:r>
-            <w:r>
-              <w:rPr>
-                <w:rFonts w:ascii="Calibri" w:hAnsi="Calibri" w:cs="Calibri"/>
-              </w:rPr>
-              <w:t xml:space="preserve">catégorie à modifier </w:t>
+              <w:t xml:space="preserve">la catégorie à modifier </w:t>
             </w:r>
             <w:r>
               <w:rPr>

</xml_diff>